<commit_message>
Update the test file to correct a few mistakes.
</commit_message>
<xml_diff>
--- a/Ruby Rails - Entrance Exam - Test 1.docx
+++ b/Ruby Rails - Entrance Exam - Test 1.docx
@@ -430,13 +430,8 @@
         </w:pBdr>
       </w:pPr>
       <w:r>
-        <w:t xml:space="preserve">Rails 7.1 or </w:t>
-      </w:r>
-      <w:proofErr w:type="spellStart"/>
-      <w:r>
-        <w:t>later.</w:t>
-      </w:r>
-      <w:proofErr w:type="spellEnd"/>
+        <w:t>Rails 7.1 or later.</w:t>
+      </w:r>
     </w:p>
     <w:p>
       <w:pPr>
@@ -599,46 +594,6 @@
         </w:pBdr>
       </w:pPr>
       <w:hyperlink r:id="rId10" w:history="1">
-        <w:r>
-          <w:rPr>
-            <w:rStyle w:val="Hyperlink"/>
-          </w:rPr>
-          <w:t>Knex</w:t>
-        </w:r>
-      </w:hyperlink>
-      <w:r>
-        <w:t xml:space="preserve"> library to access the </w:t>
-      </w:r>
-      <w:proofErr w:type="spellStart"/>
-      <w:r>
-        <w:t>mysql</w:t>
-      </w:r>
-      <w:proofErr w:type="spellEnd"/>
-      <w:r>
-        <w:t xml:space="preserve"> </w:t>
-      </w:r>
-      <w:proofErr w:type="gramStart"/>
-      <w:r>
-        <w:t>database</w:t>
-      </w:r>
-      <w:proofErr w:type="gramEnd"/>
-    </w:p>
-    <w:p>
-      <w:pPr>
-        <w:pStyle w:val="ListParagraph"/>
-        <w:numPr>
-          <w:ilvl w:val="1"/>
-          <w:numId w:val="8"/>
-        </w:numPr>
-        <w:pBdr>
-          <w:top w:val="nil"/>
-          <w:left w:val="nil"/>
-          <w:bottom w:val="nil"/>
-          <w:right w:val="nil"/>
-          <w:between w:val="nil"/>
-        </w:pBdr>
-      </w:pPr>
-      <w:hyperlink r:id="rId11" w:history="1">
         <w:proofErr w:type="spellStart"/>
         <w:r>
           <w:rPr>
@@ -670,7 +625,7 @@
           <w:between w:val="nil"/>
         </w:pBdr>
       </w:pPr>
-      <w:hyperlink r:id="rId12" w:history="1">
+      <w:hyperlink r:id="rId11" w:history="1">
         <w:r>
           <w:rPr>
             <w:rStyle w:val="Hyperlink"/>
@@ -705,7 +660,7 @@
           <w:between w:val="nil"/>
         </w:pBdr>
       </w:pPr>
-      <w:hyperlink r:id="rId13" w:history="1">
+      <w:hyperlink r:id="rId12" w:history="1">
         <w:proofErr w:type="spellStart"/>
         <w:r>
           <w:rPr>
@@ -739,26 +694,16 @@
           <w:between w:val="nil"/>
         </w:pBdr>
       </w:pPr>
-      <w:r>
-        <w:fldChar w:fldCharType="begin"/>
-      </w:r>
-      <w:r>
-        <w:instrText>HYPERLINK "https://github.com/rubocop/rubocop"</w:instrText>
-      </w:r>
-      <w:r>
-        <w:fldChar w:fldCharType="separate"/>
-      </w:r>
-      <w:proofErr w:type="spellStart"/>
-      <w:r>
-        <w:rPr>
-          <w:rStyle w:val="Hyperlink"/>
-        </w:rPr>
-        <w:t>Rubocop</w:t>
-      </w:r>
-      <w:proofErr w:type="spellEnd"/>
-      <w:r>
-        <w:fldChar w:fldCharType="end"/>
-      </w:r>
+      <w:hyperlink r:id="rId13" w:history="1">
+        <w:proofErr w:type="spellStart"/>
+        <w:r>
+          <w:rPr>
+            <w:rStyle w:val="Hyperlink"/>
+          </w:rPr>
+          <w:t>Rubocop</w:t>
+        </w:r>
+        <w:proofErr w:type="spellEnd"/>
+      </w:hyperlink>
       <w:r>
         <w:t xml:space="preserve"> </w:t>
       </w:r>
@@ -782,7 +727,6 @@
         </w:pBdr>
       </w:pPr>
       <w:r>
-        <w:lastRenderedPageBreak/>
         <w:t xml:space="preserve">The implementation is uploaded to </w:t>
       </w:r>
       <w:proofErr w:type="spellStart"/>
@@ -810,7 +754,11 @@
       </w:r>
       <w:proofErr w:type="spellEnd"/>
       <w:r>
-        <w:t xml:space="preserve"> for test assessment.</w:t>
+        <w:t xml:space="preserve"> for test </w:t>
+      </w:r>
+      <w:r>
+        <w:lastRenderedPageBreak/>
+        <w:t>assessment.</w:t>
       </w:r>
     </w:p>
     <w:p>
@@ -1280,19 +1228,17 @@
       </w:pPr>
       <w:proofErr w:type="spellStart"/>
       <w:r>
-        <w:t>expiresIn</w:t>
+        <w:t>expire</w:t>
+      </w:r>
+      <w:r>
+        <w:t>dAt</w:t>
       </w:r>
       <w:proofErr w:type="spellEnd"/>
       <w:r>
         <w:t xml:space="preserve">: </w:t>
       </w:r>
-      <w:proofErr w:type="gramStart"/>
-      <w:r>
-        <w:t>varchar(</w:t>
-      </w:r>
-      <w:proofErr w:type="gramEnd"/>
-      <w:r>
-        <w:t>64)</w:t>
+      <w:r>
+        <w:t>datetime</w:t>
       </w:r>
     </w:p>
     <w:p>

</xml_diff>